<commit_message>
Assignment 2 writeup typo; add SVM
</commit_message>
<xml_diff>
--- a/Assignment/02_Stochastic Gradient Descent/Proof of bounded behaviour.docx
+++ b/Assignment/02_Stochastic Gradient Descent/Proof of bounded behaviour.docx
@@ -104,8 +104,6 @@
           </m:r>
         </m:oMath>
       </m:oMathPara>
-      <w:bookmarkStart w:id="0" w:name="_GoBack"/>
-      <w:bookmarkEnd w:id="0"/>
     </w:p>
     <w:p>
       <m:oMathPara>
@@ -602,19 +600,7 @@
             <w:rPr>
               <w:rFonts w:ascii="Cambria Math" w:hAnsi="Cambria Math"/>
             </w:rPr>
-            <m:t xml:space="preserve">=weight vector </m:t>
-          </m:r>
-          <m:r>
-            <w:rPr>
-              <w:rFonts w:ascii="Cambria Math" w:hAnsi="Cambria Math"/>
-            </w:rPr>
-            <m:t xml:space="preserve">of unit length </m:t>
-          </m:r>
-          <m:r>
-            <w:rPr>
-              <w:rFonts w:ascii="Cambria Math" w:hAnsi="Cambria Math"/>
-            </w:rPr>
-            <m:t>that linearly separates all data</m:t>
+            <m:t>=weight vector of unit length that linearly separates all data</m:t>
           </m:r>
         </m:oMath>
       </m:oMathPara>
@@ -4299,13 +4285,7 @@
                       <w:rPr>
                         <w:rFonts w:ascii="Cambria Math" w:hAnsi="Cambria Math"/>
                       </w:rPr>
-                      <m:t>lemma</m:t>
-                    </m:r>
-                    <m:r>
-                      <w:rPr>
-                        <w:rFonts w:ascii="Cambria Math" w:hAnsi="Cambria Math"/>
-                      </w:rPr>
-                      <m:t xml:space="preserve"> 2</m:t>
+                      <m:t>lemma 2</m:t>
                     </m:r>
                   </m:e>
                 </m:d>
@@ -5287,10 +5267,7 @@
     <w:p>
       <w:r>
         <w:lastRenderedPageBreak/>
-        <w:t>The last step follows from another induction proof</w:t>
-      </w:r>
-      <w:r>
-        <w:t>:</w:t>
+        <w:t>The last step follows from another induction proof:</w:t>
       </w:r>
     </w:p>
     <w:tbl>
@@ -5485,13 +5462,7 @@
                   <w:rPr>
                     <w:rFonts w:ascii="Cambria Math" w:hAnsi="Cambria Math"/>
                   </w:rPr>
-                  <m:t xml:space="preserve"> t=</m:t>
-                </m:r>
-                <m:r>
-                  <w:rPr>
-                    <w:rFonts w:ascii="Cambria Math" w:hAnsi="Cambria Math"/>
-                  </w:rPr>
-                  <m:t>1</m:t>
+                  <m:t xml:space="preserve"> t=1</m:t>
                 </m:r>
               </m:oMath>
             </m:oMathPara>
@@ -5678,16 +5649,7 @@
                   <w:rPr>
                     <w:rFonts w:ascii="Cambria Math" w:hAnsi="Cambria Math"/>
                   </w:rPr>
-                  <m:t>=</m:t>
-                </m:r>
-                <m:r>
-                  <m:rPr>
-                    <m:sty m:val="p"/>
-                  </m:rPr>
-                  <w:rPr>
-                    <w:rFonts w:ascii="Cambria Math" w:hAnsi="Cambria Math"/>
-                  </w:rPr>
-                  <m:t>γ</m:t>
+                  <m:t>=γ</m:t>
                 </m:r>
               </m:oMath>
             </m:oMathPara>
@@ -5889,13 +5851,7 @@
                       <w:rPr>
                         <w:rFonts w:ascii="Cambria Math" w:hAnsi="Cambria Math"/>
                       </w:rPr>
-                      <m:t>t</m:t>
-                    </m:r>
-                    <m:r>
-                      <w:rPr>
-                        <w:rFonts w:ascii="Cambria Math" w:hAnsi="Cambria Math"/>
-                      </w:rPr>
-                      <m:t>+1</m:t>
+                      <m:t>t+1</m:t>
                     </m:r>
                   </m:sub>
                 </m:sSub>
@@ -5948,13 +5904,7 @@
                   <w:rPr>
                     <w:rFonts w:ascii="Cambria Math" w:hAnsi="Cambria Math"/>
                   </w:rPr>
-                  <m:t>+γ</m:t>
-                </m:r>
-                <m:r>
-                  <w:rPr>
-                    <w:rFonts w:ascii="Cambria Math" w:hAnsi="Cambria Math"/>
-                  </w:rPr>
-                  <m:t>=</m:t>
+                  <m:t>+γ=</m:t>
                 </m:r>
                 <m:d>
                   <m:dPr>
@@ -6613,13 +6563,7 @@
                 <w:rPr>
                   <w:rFonts w:ascii="Cambria Math" w:hAnsi="Cambria Math"/>
                 </w:rPr>
-                <m:t>lemma</m:t>
-              </m:r>
-              <m:r>
-                <w:rPr>
-                  <w:rFonts w:ascii="Cambria Math" w:hAnsi="Cambria Math"/>
-                </w:rPr>
-                <m:t xml:space="preserve"> 1</m:t>
+                <m:t>lemma 1</m:t>
               </m:r>
             </m:e>
           </m:d>
@@ -6903,7 +6847,7 @@
               <w:jc w:val="right"/>
             </w:pPr>
             <w:r>
-              <w:t>From lemma 2</w:t>
+              <w:t>From lemma 1</w:t>
             </w:r>
           </w:p>
         </w:tc>
@@ -7364,8 +7308,13 @@
               <w:jc w:val="right"/>
             </w:pPr>
             <w:r>
-              <w:t>From lemma 1</w:t>
+              <w:t>From lemma</w:t>
             </w:r>
+            <w:r>
+              <w:t xml:space="preserve"> 2</w:t>
+            </w:r>
+            <w:bookmarkStart w:id="0" w:name="_GoBack"/>
+            <w:bookmarkEnd w:id="0"/>
           </w:p>
         </w:tc>
         <w:tc>
@@ -7617,13 +7566,7 @@
         <w:rPr>
           <w:lang w:val="en-CA"/>
         </w:rPr>
-        <w:t>Professor Ross</w:t>
-      </w:r>
-      <w:r>
-        <w:rPr>
-          <w:lang w:val="en-CA"/>
-        </w:rPr>
-        <w:t>’ Slides on Perceptron Algorithm</w:t>
+        <w:t>Professor Ross’ Slides on Perceptron Algorithm</w:t>
       </w:r>
     </w:p>
     <w:p>
@@ -7638,19 +7581,7 @@
         <w:rPr>
           <w:lang w:val="en-CA"/>
         </w:rPr>
-        <w:t xml:space="preserve">Andrew Ng’s </w:t>
-      </w:r>
-      <w:r>
-        <w:rPr>
-          <w:lang w:val="en-CA"/>
-        </w:rPr>
-        <w:t xml:space="preserve">CS229 </w:t>
-      </w:r>
-      <w:r>
-        <w:rPr>
-          <w:lang w:val="en-CA"/>
-        </w:rPr>
-        <w:t>lecture note</w:t>
+        <w:t>Andrew Ng’s CS229 lecture note</w:t>
       </w:r>
     </w:p>
     <w:sectPr>

</xml_diff>